<commit_message>
Updated Movie Recommender Report.docx
</commit_message>
<xml_diff>
--- a/Movie Recommender Report.docx
+++ b/Movie Recommender Report.docx
@@ -3044,24 +3044,14 @@
                             <w:r>
                               <w:t xml:space="preserve">Figure </w:t>
                             </w:r>
-                            <w:r>
-                              <w:fldChar w:fldCharType="begin"/>
-                            </w:r>
-                            <w:r>
-                              <w:instrText xml:space="preserve"> SEQ Figure \* ARABIC </w:instrText>
-                            </w:r>
-                            <w:r>
-                              <w:fldChar w:fldCharType="separate"/>
-                            </w:r>
-                            <w:r>
-                              <w:rPr>
-                                <w:noProof/>
-                              </w:rPr>
-                              <w:t>1</w:t>
-                            </w:r>
-                            <w:r>
-                              <w:fldChar w:fldCharType="end"/>
-                            </w:r>
+                            <w:fldSimple w:instr=" SEQ Figure \* ARABIC ">
+                              <w:r>
+                                <w:rPr>
+                                  <w:noProof/>
+                                </w:rPr>
+                                <w:t>1</w:t>
+                              </w:r>
+                            </w:fldSimple>
                             <w:r>
                               <w:t>: Before Cleaning Data</w:t>
                             </w:r>
@@ -3102,24 +3092,14 @@
                       <w:r>
                         <w:t xml:space="preserve">Figure </w:t>
                       </w:r>
-                      <w:r>
-                        <w:fldChar w:fldCharType="begin"/>
-                      </w:r>
-                      <w:r>
-                        <w:instrText xml:space="preserve"> SEQ Figure \* ARABIC </w:instrText>
-                      </w:r>
-                      <w:r>
-                        <w:fldChar w:fldCharType="separate"/>
-                      </w:r>
-                      <w:r>
-                        <w:rPr>
-                          <w:noProof/>
-                        </w:rPr>
-                        <w:t>1</w:t>
-                      </w:r>
-                      <w:r>
-                        <w:fldChar w:fldCharType="end"/>
-                      </w:r>
+                      <w:fldSimple w:instr=" SEQ Figure \* ARABIC ">
+                        <w:r>
+                          <w:rPr>
+                            <w:noProof/>
+                          </w:rPr>
+                          <w:t>1</w:t>
+                        </w:r>
+                      </w:fldSimple>
                       <w:r>
                         <w:t>: Before Cleaning Data</w:t>
                       </w:r>
@@ -3234,24 +3214,14 @@
       <w:r>
         <w:t xml:space="preserve">Figure </w:t>
       </w:r>
-      <w:r>
-        <w:fldChar w:fldCharType="begin"/>
-      </w:r>
-      <w:r>
-        <w:instrText xml:space="preserve"> SEQ Figure \* ARABIC </w:instrText>
-      </w:r>
-      <w:r>
-        <w:fldChar w:fldCharType="separate"/>
-      </w:r>
-      <w:r>
-        <w:rPr>
-          <w:noProof/>
-        </w:rPr>
-        <w:t>2</w:t>
-      </w:r>
-      <w:r>
-        <w:fldChar w:fldCharType="end"/>
-      </w:r>
+      <w:fldSimple w:instr=" SEQ Figure \* ARABIC ">
+        <w:r>
+          <w:rPr>
+            <w:noProof/>
+          </w:rPr>
+          <w:t>2</w:t>
+        </w:r>
+      </w:fldSimple>
       <w:r>
         <w:t>: After Cleaning Data</w:t>
       </w:r>
@@ -3408,24 +3378,14 @@
                             <w:r>
                               <w:t xml:space="preserve">Figure </w:t>
                             </w:r>
-                            <w:r>
-                              <w:fldChar w:fldCharType="begin"/>
-                            </w:r>
-                            <w:r>
-                              <w:instrText xml:space="preserve"> SEQ Figure \* ARABIC </w:instrText>
-                            </w:r>
-                            <w:r>
-                              <w:fldChar w:fldCharType="separate"/>
-                            </w:r>
-                            <w:r>
-                              <w:rPr>
-                                <w:noProof/>
-                              </w:rPr>
-                              <w:t>3</w:t>
-                            </w:r>
-                            <w:r>
-                              <w:fldChar w:fldCharType="end"/>
-                            </w:r>
+                            <w:fldSimple w:instr=" SEQ Figure \* ARABIC ">
+                              <w:r>
+                                <w:rPr>
+                                  <w:noProof/>
+                                </w:rPr>
+                                <w:t>3</w:t>
+                              </w:r>
+                            </w:fldSimple>
                             <w:r>
                               <w:t xml:space="preserve">: </w:t>
                             </w:r>
@@ -3465,24 +3425,14 @@
                       <w:r>
                         <w:t xml:space="preserve">Figure </w:t>
                       </w:r>
-                      <w:r>
-                        <w:fldChar w:fldCharType="begin"/>
-                      </w:r>
-                      <w:r>
-                        <w:instrText xml:space="preserve"> SEQ Figure \* ARABIC </w:instrText>
-                      </w:r>
-                      <w:r>
-                        <w:fldChar w:fldCharType="separate"/>
-                      </w:r>
-                      <w:r>
-                        <w:rPr>
-                          <w:noProof/>
-                        </w:rPr>
-                        <w:t>3</w:t>
-                      </w:r>
-                      <w:r>
-                        <w:fldChar w:fldCharType="end"/>
-                      </w:r>
+                      <w:fldSimple w:instr=" SEQ Figure \* ARABIC ">
+                        <w:r>
+                          <w:rPr>
+                            <w:noProof/>
+                          </w:rPr>
+                          <w:t>3</w:t>
+                        </w:r>
+                      </w:fldSimple>
                       <w:r>
                         <w:t xml:space="preserve">: </w:t>
                       </w:r>
@@ -5144,10 +5094,10 @@
           <w:noProof/>
         </w:rPr>
         <w:drawing>
-          <wp:inline distT="0" distB="0" distL="0" distR="0" wp14:anchorId="64B165C8" wp14:editId="37AA7761">
-            <wp:extent cx="5943600" cy="4411345"/>
-            <wp:effectExtent l="0" t="0" r="0" b="8255"/>
-            <wp:docPr id="929757081" name="Picture 1" descr="A screenshot of a movie generator&#10;&#10;Description automatically generated"/>
+          <wp:inline distT="0" distB="0" distL="0" distR="0" wp14:anchorId="6515EB92" wp14:editId="3452E240">
+            <wp:extent cx="5943600" cy="4340860"/>
+            <wp:effectExtent l="0" t="0" r="0" b="2540"/>
+            <wp:docPr id="1803631246" name="Picture 1" descr="A screenshot of a movie generator&#10;&#10;Description automatically generated"/>
             <wp:cNvGraphicFramePr>
               <a:graphicFrameLocks xmlns:a="http://schemas.openxmlformats.org/drawingml/2006/main" noChangeAspect="1"/>
             </wp:cNvGraphicFramePr>
@@ -5155,7 +5105,7 @@
               <a:graphicData uri="http://schemas.openxmlformats.org/drawingml/2006/picture">
                 <pic:pic xmlns:pic="http://schemas.openxmlformats.org/drawingml/2006/picture">
                   <pic:nvPicPr>
-                    <pic:cNvPr id="929757081" name="Picture 1" descr="A screenshot of a movie generator&#10;&#10;Description automatically generated"/>
+                    <pic:cNvPr id="1803631246" name="Picture 1" descr="A screenshot of a movie generator&#10;&#10;Description automatically generated"/>
                     <pic:cNvPicPr/>
                   </pic:nvPicPr>
                   <pic:blipFill>
@@ -5167,7 +5117,7 @@
                   <pic:spPr>
                     <a:xfrm>
                       <a:off x="0" y="0"/>
-                      <a:ext cx="5943600" cy="4411345"/>
+                      <a:ext cx="5943600" cy="4340860"/>
                     </a:xfrm>
                     <a:prstGeom prst="rect">
                       <a:avLst/>
@@ -5187,10 +5137,10 @@
         </w:rPr>
         <w:lastRenderedPageBreak/>
         <w:drawing>
-          <wp:inline distT="0" distB="0" distL="0" distR="0" wp14:anchorId="1B9F85D9" wp14:editId="2E34F259">
-            <wp:extent cx="5943600" cy="3870960"/>
+          <wp:inline distT="0" distB="0" distL="0" distR="0" wp14:anchorId="4F9493E4" wp14:editId="29BE967F">
+            <wp:extent cx="5943600" cy="4194175"/>
             <wp:effectExtent l="0" t="0" r="0" b="0"/>
-            <wp:docPr id="616570490" name="Picture 1" descr="A screenshot of a computer&#10;&#10;Description automatically generated"/>
+            <wp:docPr id="417877059" name="Picture 1" descr="A screenshot of a computer&#10;&#10;Description automatically generated"/>
             <wp:cNvGraphicFramePr>
               <a:graphicFrameLocks xmlns:a="http://schemas.openxmlformats.org/drawingml/2006/main" noChangeAspect="1"/>
             </wp:cNvGraphicFramePr>
@@ -5198,7 +5148,7 @@
               <a:graphicData uri="http://schemas.openxmlformats.org/drawingml/2006/picture">
                 <pic:pic xmlns:pic="http://schemas.openxmlformats.org/drawingml/2006/picture">
                   <pic:nvPicPr>
-                    <pic:cNvPr id="616570490" name="Picture 1" descr="A screenshot of a computer&#10;&#10;Description automatically generated"/>
+                    <pic:cNvPr id="417877059" name="Picture 1" descr="A screenshot of a computer&#10;&#10;Description automatically generated"/>
                     <pic:cNvPicPr/>
                   </pic:nvPicPr>
                   <pic:blipFill>
@@ -5210,7 +5160,7 @@
                   <pic:spPr>
                     <a:xfrm>
                       <a:off x="0" y="0"/>
-                      <a:ext cx="5943600" cy="3870960"/>
+                      <a:ext cx="5943600" cy="4194175"/>
                     </a:xfrm>
                     <a:prstGeom prst="rect">
                       <a:avLst/>
@@ -5222,17 +5172,15 @@
           </wp:inline>
         </w:drawing>
       </w:r>
-    </w:p>
-    <w:p>
       <w:r>
         <w:rPr>
           <w:noProof/>
         </w:rPr>
         <w:drawing>
-          <wp:inline distT="0" distB="0" distL="0" distR="0" wp14:anchorId="78951670" wp14:editId="586305E1">
-            <wp:extent cx="5943600" cy="4121150"/>
-            <wp:effectExtent l="0" t="0" r="0" b="0"/>
-            <wp:docPr id="2014596348" name="Picture 1" descr="A screenshot of a computer&#10;&#10;Description automatically generated"/>
+          <wp:inline distT="0" distB="0" distL="0" distR="0" wp14:anchorId="5DEBD902" wp14:editId="41EF0285">
+            <wp:extent cx="5943600" cy="2240280"/>
+            <wp:effectExtent l="0" t="0" r="0" b="7620"/>
+            <wp:docPr id="1708907089" name="Picture 1" descr="A screenshot of a computer&#10;&#10;Description automatically generated"/>
             <wp:cNvGraphicFramePr>
               <a:graphicFrameLocks xmlns:a="http://schemas.openxmlformats.org/drawingml/2006/main" noChangeAspect="1"/>
             </wp:cNvGraphicFramePr>
@@ -5240,7 +5188,7 @@
               <a:graphicData uri="http://schemas.openxmlformats.org/drawingml/2006/picture">
                 <pic:pic xmlns:pic="http://schemas.openxmlformats.org/drawingml/2006/picture">
                   <pic:nvPicPr>
-                    <pic:cNvPr id="2014596348" name="Picture 1" descr="A screenshot of a computer&#10;&#10;Description automatically generated"/>
+                    <pic:cNvPr id="1708907089" name="Picture 1" descr="A screenshot of a computer&#10;&#10;Description automatically generated"/>
                     <pic:cNvPicPr/>
                   </pic:nvPicPr>
                   <pic:blipFill>
@@ -5252,7 +5200,7 @@
                   <pic:spPr>
                     <a:xfrm>
                       <a:off x="0" y="0"/>
-                      <a:ext cx="5943600" cy="4121150"/>
+                      <a:ext cx="5943600" cy="2240280"/>
                     </a:xfrm>
                     <a:prstGeom prst="rect">
                       <a:avLst/>
@@ -5271,7 +5219,6 @@
       </w:pPr>
       <w:bookmarkStart w:id="21" w:name="_Toc141779023"/>
       <w:r>
-        <w:lastRenderedPageBreak/>
         <w:t>5</w:t>
       </w:r>
       <w:r>
@@ -5317,6 +5264,7 @@
         </w:numPr>
       </w:pPr>
       <w:r>
+        <w:lastRenderedPageBreak/>
         <w:t xml:space="preserve">Handling New Movies: As new movies are </w:t>
       </w:r>
       <w:proofErr w:type="gramStart"/>
@@ -5424,13 +5372,7 @@
     </w:p>
     <w:p>
       <w:r>
-        <w:t xml:space="preserve">In conclusion, the Movie Recommender project successfully developed an interactive system that delivers </w:t>
-      </w:r>
-      <w:r>
-        <w:t>randomized</w:t>
-      </w:r>
-      <w:r>
-        <w:t xml:space="preserve"> movie recommendations. The system's content-based filtering approach, coupled with feature engineering techniques, contributed to relevant and diverse movie suggestions. While the project achieved its primary objectives, continuous improvements and enhancements can further refine the movie recommender system to ensure optimal performance and user satisfaction.</w:t>
+        <w:t>In conclusion, the Movie Recommender project successfully developed an interactive system that delivers randomized movie recommendations. The system's content-based filtering approach, coupled with feature engineering techniques, contributed to relevant and diverse movie suggestions. While the project achieved its primary objectives, continuous improvements and enhancements can further refine the movie recommender system to ensure optimal performance and user satisfaction.</w:t>
       </w:r>
     </w:p>
     <w:p/>

</xml_diff>